<commit_message>
Added game details to modal footer
</commit_message>
<xml_diff>
--- a/Assets/planned_content.docx
+++ b/Assets/planned_content.docx
@@ -6,40 +6,146 @@
       <w:r>
         <w:t>Released:</w:t>
       </w:r>
+      <w:r>
+        <w:t xml:space="preserve"> </w:t>
+      </w:r>
+      <w:proofErr w:type="spellStart"/>
+      <w:proofErr w:type="gramStart"/>
+      <w:r>
+        <w:t>data.released</w:t>
+      </w:r>
+      <w:proofErr w:type="spellEnd"/>
+      <w:proofErr w:type="gramEnd"/>
     </w:p>
     <w:p>
       <w:r>
         <w:t>ESRB:</w:t>
       </w:r>
+      <w:r>
+        <w:t xml:space="preserve"> data.esrb_rating.name</w:t>
+      </w:r>
     </w:p>
     <w:p>
       <w:r>
         <w:t>Metacritic:</w:t>
       </w:r>
+      <w:r>
+        <w:t xml:space="preserve"> </w:t>
+      </w:r>
+      <w:proofErr w:type="spellStart"/>
+      <w:proofErr w:type="gramStart"/>
+      <w:r>
+        <w:t>data.metacritic</w:t>
+      </w:r>
+      <w:proofErr w:type="spellEnd"/>
+      <w:proofErr w:type="gramEnd"/>
     </w:p>
     <w:p>
       <w:r>
         <w:t>Developer:</w:t>
       </w:r>
+      <w:r>
+        <w:t xml:space="preserve"> </w:t>
+      </w:r>
+      <w:proofErr w:type="spellStart"/>
+      <w:proofErr w:type="gramStart"/>
+      <w:r>
+        <w:t>data.developers</w:t>
+      </w:r>
+      <w:proofErr w:type="spellEnd"/>
+      <w:proofErr w:type="gramEnd"/>
+      <w:r>
+        <w:t>[0].name</w:t>
+      </w:r>
+    </w:p>
+    <w:p>
+      <w:r>
+        <w:t xml:space="preserve">Publishers: </w:t>
+      </w:r>
+      <w:proofErr w:type="spellStart"/>
+      <w:proofErr w:type="gramStart"/>
+      <w:r>
+        <w:t>data.publishers</w:t>
+      </w:r>
+      <w:proofErr w:type="spellEnd"/>
+      <w:proofErr w:type="gramEnd"/>
+      <w:r>
+        <w:t>[0].name</w:t>
+      </w:r>
     </w:p>
     <w:p>
       <w:r>
         <w:t>Genres:</w:t>
       </w:r>
+      <w:r>
+        <w:t xml:space="preserve"> </w:t>
+      </w:r>
+      <w:proofErr w:type="spellStart"/>
+      <w:proofErr w:type="gramStart"/>
+      <w:r>
+        <w:t>data.genres</w:t>
+      </w:r>
+      <w:proofErr w:type="spellEnd"/>
+      <w:proofErr w:type="gramEnd"/>
+      <w:r>
+        <w:t>[0].name</w:t>
+      </w:r>
     </w:p>
     <w:p>
       <w:r>
         <w:t>Platforms:</w:t>
       </w:r>
-    </w:p>
-    <w:p>
-      <w:r>
-        <w:t>Stores: steam url**</w:t>
+      <w:r>
+        <w:t xml:space="preserve"> </w:t>
+      </w:r>
+      <w:proofErr w:type="spellStart"/>
+      <w:proofErr w:type="gramStart"/>
+      <w:r>
+        <w:t>data.platforms</w:t>
+      </w:r>
+      <w:proofErr w:type="spellEnd"/>
+      <w:proofErr w:type="gramEnd"/>
+      <w:r>
+        <w:t>[0].platform.name</w:t>
+      </w:r>
+    </w:p>
+    <w:p>
+      <w:r>
+        <w:t xml:space="preserve">Stores: steam </w:t>
+      </w:r>
+      <w:proofErr w:type="spellStart"/>
+      <w:r>
+        <w:t>url</w:t>
+      </w:r>
+      <w:proofErr w:type="spellEnd"/>
+      <w:r>
+        <w:t>**</w:t>
+      </w:r>
+      <w:r>
+        <w:t xml:space="preserve"> </w:t>
+      </w:r>
+      <w:proofErr w:type="spellStart"/>
+      <w:proofErr w:type="gramStart"/>
+      <w:r>
+        <w:t>data.stores</w:t>
+      </w:r>
+      <w:proofErr w:type="spellEnd"/>
+      <w:proofErr w:type="gramEnd"/>
+      <w:r>
+        <w:t>[0].store.name</w:t>
+      </w:r>
+    </w:p>
+    <w:p>
+      <w:r>
+        <w:t>--------------------------STEAM SECTION----------------------------</w:t>
       </w:r>
     </w:p>
     <w:p>
       <w:r>
         <w:t>Steam ratings:</w:t>
+      </w:r>
+      <w:r>
+        <w:t xml:space="preserve"> </w:t>
       </w:r>
     </w:p>
     <w:p>

</xml_diff>

<commit_message>
Implemented some steam data from api; many elements added
</commit_message>
<xml_diff>
--- a/Assets/planned_content.docx
+++ b/Assets/planned_content.docx
@@ -10,12 +10,10 @@
         <w:t xml:space="preserve"> </w:t>
       </w:r>
       <w:proofErr w:type="spellStart"/>
-      <w:proofErr w:type="gramStart"/>
       <w:r>
         <w:t>data.released</w:t>
       </w:r>
       <w:proofErr w:type="spellEnd"/>
-      <w:proofErr w:type="gramEnd"/>
     </w:p>
     <w:p>
       <w:r>
@@ -33,12 +31,10 @@
         <w:t xml:space="preserve"> </w:t>
       </w:r>
       <w:proofErr w:type="spellStart"/>
-      <w:proofErr w:type="gramStart"/>
       <w:r>
         <w:t>data.metacritic</w:t>
       </w:r>
       <w:proofErr w:type="spellEnd"/>
-      <w:proofErr w:type="gramEnd"/>
     </w:p>
     <w:p>
       <w:r>
@@ -48,12 +44,10 @@
         <w:t xml:space="preserve"> </w:t>
       </w:r>
       <w:proofErr w:type="spellStart"/>
-      <w:proofErr w:type="gramStart"/>
       <w:r>
         <w:t>data.developers</w:t>
       </w:r>
       <w:proofErr w:type="spellEnd"/>
-      <w:proofErr w:type="gramEnd"/>
       <w:r>
         <w:t>[0].name</w:t>
       </w:r>
@@ -63,12 +57,10 @@
         <w:t xml:space="preserve">Publishers: </w:t>
       </w:r>
       <w:proofErr w:type="spellStart"/>
-      <w:proofErr w:type="gramStart"/>
       <w:r>
         <w:t>data.publishers</w:t>
       </w:r>
       <w:proofErr w:type="spellEnd"/>
-      <w:proofErr w:type="gramEnd"/>
       <w:r>
         <w:t>[0].name</w:t>
       </w:r>
@@ -81,12 +73,10 @@
         <w:t xml:space="preserve"> </w:t>
       </w:r>
       <w:proofErr w:type="spellStart"/>
-      <w:proofErr w:type="gramStart"/>
       <w:r>
         <w:t>data.genres</w:t>
       </w:r>
       <w:proofErr w:type="spellEnd"/>
-      <w:proofErr w:type="gramEnd"/>
       <w:r>
         <w:t>[0].name</w:t>
       </w:r>
@@ -99,12 +89,10 @@
         <w:t xml:space="preserve"> </w:t>
       </w:r>
       <w:proofErr w:type="spellStart"/>
-      <w:proofErr w:type="gramStart"/>
       <w:r>
         <w:t>data.platforms</w:t>
       </w:r>
       <w:proofErr w:type="spellEnd"/>
-      <w:proofErr w:type="gramEnd"/>
       <w:r>
         <w:t>[0].platform.name</w:t>
       </w:r>
@@ -125,12 +113,10 @@
         <w:t xml:space="preserve"> </w:t>
       </w:r>
       <w:proofErr w:type="spellStart"/>
-      <w:proofErr w:type="gramStart"/>
       <w:r>
         <w:t>data.stores</w:t>
       </w:r>
       <w:proofErr w:type="spellEnd"/>
-      <w:proofErr w:type="gramEnd"/>
       <w:r>
         <w:t>[0].store.name</w:t>
       </w:r>
@@ -201,6 +187,9 @@
       </w:r>
       <w:proofErr w:type="spellEnd"/>
       <w:r>
+        <w:t>:</w:t>
+      </w:r>
+      <w:r>
         <w:t xml:space="preserve"> https://api.steampowered.com/ISteamApps/GetAppList/v2/</w:t>
       </w:r>
     </w:p>
@@ -214,7 +203,13 @@
       </w:r>
       <w:proofErr w:type="spellEnd"/>
       <w:r>
-        <w:t>, needs app id: https://store.steampowered.com/api/appdetails?appids=&lt;app_id&gt;</w:t>
+        <w:t>, needs app id: https://store.steampowered.com/api/appdetails</w:t>
+      </w:r>
+      <w:r>
+        <w:t>/</w:t>
+      </w:r>
+      <w:r>
+        <w:t>?appids=&lt;app_id&gt;</w:t>
       </w:r>
     </w:p>
     <w:p>
@@ -232,9 +227,720 @@
     </w:p>
     <w:p>
       <w:r>
-        <w:t>// how-to guide for access steam store with custom server: https://danbeyer.github.io/steamapi/page2.html &amp; https://codepen.io/johnchristopherjones/post/how-do-i-use-the-steam-api-in-my-web-app</w:t>
-      </w:r>
-    </w:p>
+        <w:t xml:space="preserve">// how-to guide for access steam store with custom server: https://danbeyer.github.io/steamapi/page2.html &amp; </w:t>
+      </w:r>
+      <w:hyperlink r:id="rId5" w:history="1">
+        <w:r>
+          <w:rPr>
+            <w:rStyle w:val="Hyperlink"/>
+          </w:rPr>
+          <w:t>https://codepen.io/johnchristopherjones/post/how-do-i-use-the-steam-api-in-my-web-app</w:t>
+        </w:r>
+      </w:hyperlink>
+    </w:p>
+    <w:p>
+      <w:r>
+        <w:t>// Guide for filtering responses in API:</w:t>
+      </w:r>
+    </w:p>
+    <w:p>
+      <w:r>
+        <w:t>geeksforgeeks.org/how-to-implement-search-and-filtering-in-a-rest-api-with-node-js-and-express-js/</w:t>
+      </w:r>
+    </w:p>
+    <w:p/>
+    <w:p/>
+    <w:p/>
+    <w:p>
+      <w:r>
+        <w:lastRenderedPageBreak/>
+        <w:t>Steam info div template:</w:t>
+      </w:r>
+    </w:p>
+    <w:p>
+      <w:pPr>
+        <w:pStyle w:val="ListParagraph"/>
+        <w:numPr>
+          <w:ilvl w:val="0"/>
+          <w:numId w:val="1"/>
+        </w:numPr>
+      </w:pPr>
+      <w:r>
+        <w:t>Game URL</w:t>
+      </w:r>
+    </w:p>
+    <w:p>
+      <w:pPr>
+        <w:pStyle w:val="ListParagraph"/>
+        <w:numPr>
+          <w:ilvl w:val="1"/>
+          <w:numId w:val="1"/>
+        </w:numPr>
+      </w:pPr>
+      <w:r>
+        <w:t>`</w:t>
+      </w:r>
+      <w:r>
+        <w:t>https://store.steampowered.com/app/</w:t>
+      </w:r>
+      <w:r>
+        <w:t>${</w:t>
+      </w:r>
+      <w:r>
+        <w:t>gameAppId</w:t>
+      </w:r>
+      <w:r>
+        <w:t>}`</w:t>
+      </w:r>
+    </w:p>
+    <w:p>
+      <w:pPr>
+        <w:pStyle w:val="ListParagraph"/>
+        <w:numPr>
+          <w:ilvl w:val="0"/>
+          <w:numId w:val="1"/>
+        </w:numPr>
+      </w:pPr>
+      <w:r>
+        <w:t>Background Image</w:t>
+      </w:r>
+    </w:p>
+    <w:p>
+      <w:pPr>
+        <w:pStyle w:val="ListParagraph"/>
+        <w:numPr>
+          <w:ilvl w:val="1"/>
+          <w:numId w:val="1"/>
+        </w:numPr>
+      </w:pPr>
+      <w:proofErr w:type="spellStart"/>
+      <w:r>
+        <w:t>gameInfo</w:t>
+      </w:r>
+      <w:r>
+        <w:t>.data.background</w:t>
+      </w:r>
+      <w:proofErr w:type="spellEnd"/>
+    </w:p>
+    <w:p>
+      <w:pPr>
+        <w:pStyle w:val="ListParagraph"/>
+        <w:numPr>
+          <w:ilvl w:val="1"/>
+          <w:numId w:val="1"/>
+        </w:numPr>
+      </w:pPr>
+      <w:r>
+        <w:t>https://cdn.akamai.steamstatic.com/steam/apps/377160/page_bg_generated_v6b.jpg?t=1635279860</w:t>
+      </w:r>
+    </w:p>
+    <w:p>
+      <w:pPr>
+        <w:pStyle w:val="ListParagraph"/>
+        <w:numPr>
+          <w:ilvl w:val="0"/>
+          <w:numId w:val="1"/>
+        </w:numPr>
+      </w:pPr>
+      <w:r>
+        <w:t>Images</w:t>
+      </w:r>
+      <w:r>
+        <w:t>/Videos</w:t>
+      </w:r>
+      <w:r>
+        <w:t xml:space="preserve"> in a carousel</w:t>
+      </w:r>
+    </w:p>
+    <w:p>
+      <w:pPr>
+        <w:pStyle w:val="ListParagraph"/>
+        <w:numPr>
+          <w:ilvl w:val="1"/>
+          <w:numId w:val="1"/>
+        </w:numPr>
+      </w:pPr>
+      <w:proofErr w:type="spellStart"/>
+      <w:r>
+        <w:t>gameInfo</w:t>
+      </w:r>
+      <w:r>
+        <w:t>.data.screenshots</w:t>
+      </w:r>
+      <w:proofErr w:type="spellEnd"/>
+      <w:r>
+        <w:t>[</w:t>
+      </w:r>
+      <w:proofErr w:type="spellStart"/>
+      <w:r>
+        <w:t>i</w:t>
+      </w:r>
+      <w:proofErr w:type="spellEnd"/>
+      <w:r>
+        <w:t>].</w:t>
+      </w:r>
+      <w:proofErr w:type="spellStart"/>
+      <w:r>
+        <w:t>path_full</w:t>
+      </w:r>
+      <w:proofErr w:type="spellEnd"/>
+    </w:p>
+    <w:p>
+      <w:pPr>
+        <w:pStyle w:val="ListParagraph"/>
+        <w:numPr>
+          <w:ilvl w:val="2"/>
+          <w:numId w:val="1"/>
+        </w:numPr>
+      </w:pPr>
+      <w:hyperlink r:id="rId6" w:history="1">
+        <w:r>
+          <w:rPr>
+            <w:rStyle w:val="Hyperlink"/>
+          </w:rPr>
+          <w:t>https://cdn.akamai.steamstatic.com/steam/apps/377160/ss_910437ac708aed7c028f6e43a6224c633d086b0a.1920x1080.jpg?t=1635279860</w:t>
+        </w:r>
+      </w:hyperlink>
+    </w:p>
+    <w:p>
+      <w:pPr>
+        <w:pStyle w:val="ListParagraph"/>
+        <w:numPr>
+          <w:ilvl w:val="2"/>
+          <w:numId w:val="1"/>
+        </w:numPr>
+      </w:pPr>
+      <w:hyperlink r:id="rId7" w:history="1">
+        <w:r>
+          <w:rPr>
+            <w:rStyle w:val="Hyperlink"/>
+          </w:rPr>
+          <w:t>https://cdn.akamai.steamstatic.com/steam/apps/377160/ss_f7861bd71e6c0c218d8ff69fb1c626aec0d187cf.1920x1080.jpg?t=1635279860</w:t>
+        </w:r>
+      </w:hyperlink>
+    </w:p>
+    <w:p>
+      <w:pPr>
+        <w:pStyle w:val="ListParagraph"/>
+        <w:numPr>
+          <w:ilvl w:val="2"/>
+          <w:numId w:val="1"/>
+        </w:numPr>
+      </w:pPr>
+      <w:hyperlink r:id="rId8" w:history="1">
+        <w:r>
+          <w:rPr>
+            <w:rStyle w:val="Hyperlink"/>
+          </w:rPr>
+          <w:t>https://cdn.akamai.steamstatic.com/steam/apps/377160/ss_f649b8e57749f380cca225db5074edbb1e06d7f5.1920x1080.jpg?t=1635279860</w:t>
+        </w:r>
+      </w:hyperlink>
+    </w:p>
+    <w:p>
+      <w:pPr>
+        <w:pStyle w:val="ListParagraph"/>
+        <w:numPr>
+          <w:ilvl w:val="2"/>
+          <w:numId w:val="1"/>
+        </w:numPr>
+      </w:pPr>
+      <w:hyperlink r:id="rId9" w:history="1">
+        <w:r>
+          <w:rPr>
+            <w:rStyle w:val="Hyperlink"/>
+          </w:rPr>
+          <w:t>https://cdn.akamai.steamstatic.com/steam/apps/377160/ss_c310f858e6a7b02ffa21db984afb0dd1b24c1423.1920x1080.jpg?t=1635279860</w:t>
+        </w:r>
+      </w:hyperlink>
+    </w:p>
+    <w:p>
+      <w:pPr>
+        <w:pStyle w:val="ListParagraph"/>
+        <w:numPr>
+          <w:ilvl w:val="2"/>
+          <w:numId w:val="1"/>
+        </w:numPr>
+      </w:pPr>
+      <w:hyperlink r:id="rId10" w:history="1">
+        <w:r>
+          <w:rPr>
+            <w:rStyle w:val="Hyperlink"/>
+          </w:rPr>
+          <w:t>https://cdn.akamai.steamstatic.com/steam/apps/377160/ss_5e2d136759e0ff4e0d74940fffc9c64e8cdcd833.1920x1080.jpg?t=1635279860</w:t>
+        </w:r>
+      </w:hyperlink>
+    </w:p>
+    <w:p>
+      <w:pPr>
+        <w:pStyle w:val="ListParagraph"/>
+        <w:numPr>
+          <w:ilvl w:val="2"/>
+          <w:numId w:val="1"/>
+        </w:numPr>
+      </w:pPr>
+      <w:hyperlink r:id="rId11" w:history="1">
+        <w:r>
+          <w:rPr>
+            <w:rStyle w:val="Hyperlink"/>
+          </w:rPr>
+          <w:t>https://cdn.akamai.steamstatic.com/steam/apps/377160/ss_c6b798424a93617b4b825aea3bcd9547c0b0a5ce.1920x1080.jpg?t=1635279860</w:t>
+        </w:r>
+      </w:hyperlink>
+    </w:p>
+    <w:p>
+      <w:pPr>
+        <w:pStyle w:val="ListParagraph"/>
+        <w:numPr>
+          <w:ilvl w:val="1"/>
+          <w:numId w:val="1"/>
+        </w:numPr>
+      </w:pPr>
+      <w:proofErr w:type="spellStart"/>
+      <w:r>
+        <w:t>gameInfo</w:t>
+      </w:r>
+      <w:r>
+        <w:t>.data.movies</w:t>
+      </w:r>
+      <w:proofErr w:type="spellEnd"/>
+      <w:r>
+        <w:t>[</w:t>
+      </w:r>
+      <w:proofErr w:type="spellStart"/>
+      <w:r>
+        <w:t>i</w:t>
+      </w:r>
+      <w:proofErr w:type="spellEnd"/>
+      <w:r>
+        <w:t>].mp4.max</w:t>
+      </w:r>
+    </w:p>
+    <w:p>
+      <w:pPr>
+        <w:pStyle w:val="ListParagraph"/>
+        <w:numPr>
+          <w:ilvl w:val="2"/>
+          <w:numId w:val="1"/>
+        </w:numPr>
+      </w:pPr>
+      <w:hyperlink r:id="rId12" w:history="1">
+        <w:r>
+          <w:rPr>
+            <w:rStyle w:val="Hyperlink"/>
+          </w:rPr>
+          <w:t>http://cdn.akamai.steamstatic.com/steam/apps/256658080/movie_max.mp4?t=1447378809</w:t>
+        </w:r>
+      </w:hyperlink>
+    </w:p>
+    <w:p>
+      <w:pPr>
+        <w:pStyle w:val="ListParagraph"/>
+        <w:numPr>
+          <w:ilvl w:val="2"/>
+          <w:numId w:val="1"/>
+        </w:numPr>
+      </w:pPr>
+      <w:hyperlink r:id="rId13" w:history="1">
+        <w:r>
+          <w:rPr>
+            <w:rStyle w:val="Hyperlink"/>
+          </w:rPr>
+          <w:t>http://cdn.akamai.steamstatic.com/steam/apps/256656644/movie_max.mp4?t=1447378208</w:t>
+        </w:r>
+      </w:hyperlink>
+    </w:p>
+    <w:p>
+      <w:pPr>
+        <w:pStyle w:val="ListParagraph"/>
+        <w:numPr>
+          <w:ilvl w:val="2"/>
+          <w:numId w:val="1"/>
+        </w:numPr>
+        <w:rPr>
+          <w:rStyle w:val="Hyperlink"/>
+          <w:color w:val="auto"/>
+          <w:u w:val="none"/>
+        </w:rPr>
+      </w:pPr>
+      <w:hyperlink r:id="rId14" w:history="1">
+        <w:r>
+          <w:rPr>
+            <w:rStyle w:val="Hyperlink"/>
+          </w:rPr>
+          <w:t>http://cdn.akamai.steamstatic.com/steam/apps/256657296/movie_max.mp4?t=1447378488</w:t>
+        </w:r>
+      </w:hyperlink>
+    </w:p>
+    <w:p>
+      <w:pPr>
+        <w:pStyle w:val="ListParagraph"/>
+        <w:numPr>
+          <w:ilvl w:val="0"/>
+          <w:numId w:val="1"/>
+        </w:numPr>
+      </w:pPr>
+      <w:r>
+        <w:t>Thumbnails</w:t>
+      </w:r>
+    </w:p>
+    <w:p>
+      <w:pPr>
+        <w:pStyle w:val="ListParagraph"/>
+        <w:numPr>
+          <w:ilvl w:val="1"/>
+          <w:numId w:val="1"/>
+        </w:numPr>
+      </w:pPr>
+      <w:proofErr w:type="spellStart"/>
+      <w:r>
+        <w:t>gameInfo</w:t>
+      </w:r>
+      <w:r>
+        <w:t>.data.screenshots</w:t>
+      </w:r>
+      <w:proofErr w:type="spellEnd"/>
+      <w:r>
+        <w:t>[</w:t>
+      </w:r>
+      <w:proofErr w:type="spellStart"/>
+      <w:r>
+        <w:t>i</w:t>
+      </w:r>
+      <w:proofErr w:type="spellEnd"/>
+      <w:r>
+        <w:t>].</w:t>
+      </w:r>
+      <w:proofErr w:type="spellStart"/>
+      <w:r>
+        <w:t>path_thumbnail</w:t>
+      </w:r>
+      <w:proofErr w:type="spellEnd"/>
+    </w:p>
+    <w:p>
+      <w:pPr>
+        <w:pStyle w:val="ListParagraph"/>
+        <w:numPr>
+          <w:ilvl w:val="0"/>
+          <w:numId w:val="1"/>
+        </w:numPr>
+      </w:pPr>
+      <w:r>
+        <w:t>Price</w:t>
+      </w:r>
+    </w:p>
+    <w:p>
+      <w:pPr>
+        <w:pStyle w:val="ListParagraph"/>
+        <w:numPr>
+          <w:ilvl w:val="1"/>
+          <w:numId w:val="1"/>
+        </w:numPr>
+      </w:pPr>
+      <w:proofErr w:type="spellStart"/>
+      <w:r>
+        <w:t>gameInfo</w:t>
+      </w:r>
+      <w:r>
+        <w:t>.data.price_overview.discount_percent</w:t>
+      </w:r>
+      <w:proofErr w:type="spellEnd"/>
+    </w:p>
+    <w:p>
+      <w:pPr>
+        <w:pStyle w:val="ListParagraph"/>
+        <w:numPr>
+          <w:ilvl w:val="1"/>
+          <w:numId w:val="1"/>
+        </w:numPr>
+      </w:pPr>
+      <w:proofErr w:type="spellStart"/>
+      <w:r>
+        <w:t>gameInfo</w:t>
+      </w:r>
+      <w:r>
+        <w:t>.data.price_overview.final_formatted</w:t>
+      </w:r>
+      <w:proofErr w:type="spellEnd"/>
+    </w:p>
+    <w:p>
+      <w:pPr>
+        <w:pStyle w:val="ListParagraph"/>
+        <w:numPr>
+          <w:ilvl w:val="1"/>
+          <w:numId w:val="1"/>
+        </w:numPr>
+      </w:pPr>
+      <w:proofErr w:type="spellStart"/>
+      <w:r>
+        <w:t>gameInfo</w:t>
+      </w:r>
+      <w:r>
+        <w:t>.data.price_overview.initial_formatted</w:t>
+      </w:r>
+      <w:proofErr w:type="spellEnd"/>
+    </w:p>
+    <w:p>
+      <w:pPr>
+        <w:pStyle w:val="ListParagraph"/>
+        <w:numPr>
+          <w:ilvl w:val="0"/>
+          <w:numId w:val="1"/>
+        </w:numPr>
+      </w:pPr>
+      <w:r>
+        <w:t>PC Requirements</w:t>
+      </w:r>
+    </w:p>
+    <w:p>
+      <w:pPr>
+        <w:pStyle w:val="ListParagraph"/>
+        <w:numPr>
+          <w:ilvl w:val="1"/>
+          <w:numId w:val="1"/>
+        </w:numPr>
+      </w:pPr>
+      <w:proofErr w:type="spellStart"/>
+      <w:r>
+        <w:t>gameInfo</w:t>
+      </w:r>
+      <w:r>
+        <w:t>.data.pc_requirements.minimum</w:t>
+      </w:r>
+      <w:proofErr w:type="spellEnd"/>
+    </w:p>
+    <w:p>
+      <w:pPr>
+        <w:pStyle w:val="ListParagraph"/>
+        <w:numPr>
+          <w:ilvl w:val="1"/>
+          <w:numId w:val="1"/>
+        </w:numPr>
+      </w:pPr>
+      <w:proofErr w:type="spellStart"/>
+      <w:r>
+        <w:t>gameInfo</w:t>
+      </w:r>
+      <w:r>
+        <w:t>.data.pc_requirements.recommended</w:t>
+      </w:r>
+      <w:proofErr w:type="spellEnd"/>
+    </w:p>
+    <w:p>
+      <w:pPr>
+        <w:pStyle w:val="ListParagraph"/>
+        <w:numPr>
+          <w:ilvl w:val="0"/>
+          <w:numId w:val="1"/>
+        </w:numPr>
+      </w:pPr>
+      <w:r>
+        <w:t>Short Description</w:t>
+      </w:r>
+    </w:p>
+    <w:p>
+      <w:pPr>
+        <w:pStyle w:val="ListParagraph"/>
+        <w:numPr>
+          <w:ilvl w:val="1"/>
+          <w:numId w:val="1"/>
+        </w:numPr>
+      </w:pPr>
+      <w:proofErr w:type="spellStart"/>
+      <w:r>
+        <w:t>gameInfo</w:t>
+      </w:r>
+      <w:r>
+        <w:t>.data.short_description</w:t>
+      </w:r>
+      <w:proofErr w:type="spellEnd"/>
+    </w:p>
+    <w:p>
+      <w:pPr>
+        <w:pStyle w:val="ListParagraph"/>
+        <w:numPr>
+          <w:ilvl w:val="0"/>
+          <w:numId w:val="1"/>
+        </w:numPr>
+      </w:pPr>
+      <w:r>
+        <w:t>Steam Reviews Overview</w:t>
+      </w:r>
+    </w:p>
+    <w:p>
+      <w:pPr>
+        <w:pStyle w:val="ListParagraph"/>
+        <w:numPr>
+          <w:ilvl w:val="1"/>
+          <w:numId w:val="1"/>
+        </w:numPr>
+      </w:pPr>
+      <w:proofErr w:type="spellStart"/>
+      <w:r>
+        <w:t>gameReviews</w:t>
+      </w:r>
+      <w:r>
+        <w:t>.</w:t>
+      </w:r>
+      <w:r>
+        <w:t>query_summary.review_score</w:t>
+      </w:r>
+      <w:proofErr w:type="spellEnd"/>
+    </w:p>
+    <w:p>
+      <w:pPr>
+        <w:pStyle w:val="ListParagraph"/>
+        <w:numPr>
+          <w:ilvl w:val="1"/>
+          <w:numId w:val="1"/>
+        </w:numPr>
+      </w:pPr>
+      <w:proofErr w:type="spellStart"/>
+      <w:r>
+        <w:t>gameReviews</w:t>
+      </w:r>
+      <w:r>
+        <w:t>.</w:t>
+      </w:r>
+      <w:r>
+        <w:t>query_summary.review_score_desc</w:t>
+      </w:r>
+      <w:proofErr w:type="spellEnd"/>
+    </w:p>
+    <w:p>
+      <w:pPr>
+        <w:pStyle w:val="ListParagraph"/>
+        <w:numPr>
+          <w:ilvl w:val="1"/>
+          <w:numId w:val="1"/>
+        </w:numPr>
+      </w:pPr>
+      <w:proofErr w:type="spellStart"/>
+      <w:r>
+        <w:t>gameReviews</w:t>
+      </w:r>
+      <w:r>
+        <w:t>.</w:t>
+      </w:r>
+      <w:r>
+        <w:t>query_summary.total_reviews</w:t>
+      </w:r>
+      <w:proofErr w:type="spellEnd"/>
+    </w:p>
+    <w:p>
+      <w:pPr>
+        <w:pStyle w:val="ListParagraph"/>
+        <w:numPr>
+          <w:ilvl w:val="1"/>
+          <w:numId w:val="1"/>
+        </w:numPr>
+      </w:pPr>
+      <w:proofErr w:type="spellStart"/>
+      <w:r>
+        <w:lastRenderedPageBreak/>
+        <w:t>gameReviews</w:t>
+      </w:r>
+      <w:r>
+        <w:t>.</w:t>
+      </w:r>
+      <w:r>
+        <w:t>query_summary.total_positive</w:t>
+      </w:r>
+      <w:proofErr w:type="spellEnd"/>
+    </w:p>
+    <w:p>
+      <w:pPr>
+        <w:pStyle w:val="ListParagraph"/>
+        <w:numPr>
+          <w:ilvl w:val="1"/>
+          <w:numId w:val="1"/>
+        </w:numPr>
+      </w:pPr>
+      <w:proofErr w:type="spellStart"/>
+      <w:r>
+        <w:t>gameReviews</w:t>
+      </w:r>
+      <w:r>
+        <w:t>.</w:t>
+      </w:r>
+      <w:r>
+        <w:t>query_summary.total_negative</w:t>
+      </w:r>
+      <w:proofErr w:type="spellEnd"/>
+    </w:p>
+    <w:p>
+      <w:pPr>
+        <w:pStyle w:val="ListParagraph"/>
+        <w:numPr>
+          <w:ilvl w:val="0"/>
+          <w:numId w:val="1"/>
+        </w:numPr>
+      </w:pPr>
+      <w:r>
+        <w:t>Top Reviews</w:t>
+      </w:r>
+    </w:p>
+    <w:p>
+      <w:pPr>
+        <w:pStyle w:val="ListParagraph"/>
+        <w:numPr>
+          <w:ilvl w:val="1"/>
+          <w:numId w:val="1"/>
+        </w:numPr>
+      </w:pPr>
+      <w:proofErr w:type="spellStart"/>
+      <w:r>
+        <w:t>gameReviews</w:t>
+      </w:r>
+      <w:r>
+        <w:t>.</w:t>
+      </w:r>
+      <w:r>
+        <w:t>reviews</w:t>
+      </w:r>
+      <w:proofErr w:type="spellEnd"/>
+      <w:r>
+        <w:t>[</w:t>
+      </w:r>
+      <w:proofErr w:type="spellStart"/>
+      <w:r>
+        <w:t>i</w:t>
+      </w:r>
+      <w:proofErr w:type="spellEnd"/>
+      <w:r>
+        <w:t>].</w:t>
+      </w:r>
+      <w:proofErr w:type="spellStart"/>
+      <w:r>
+        <w:t>voted_up</w:t>
+      </w:r>
+      <w:proofErr w:type="spellEnd"/>
+    </w:p>
+    <w:p>
+      <w:pPr>
+        <w:pStyle w:val="ListParagraph"/>
+        <w:numPr>
+          <w:ilvl w:val="1"/>
+          <w:numId w:val="1"/>
+        </w:numPr>
+      </w:pPr>
+      <w:proofErr w:type="spellStart"/>
+      <w:r>
+        <w:t>gameReviews</w:t>
+      </w:r>
+      <w:r>
+        <w:t>.</w:t>
+      </w:r>
+      <w:r>
+        <w:t>reviews</w:t>
+      </w:r>
+      <w:proofErr w:type="spellEnd"/>
+      <w:r>
+        <w:t>[0].review</w:t>
+      </w:r>
+    </w:p>
+    <w:p/>
+    <w:p/>
+    <w:p/>
     <w:sectPr>
       <w:pgSz w:w="12240" w:h="15840"/>
       <w:pgMar w:top="1440" w:right="1440" w:bottom="1440" w:left="1440" w:header="720" w:footer="720" w:gutter="0"/>
@@ -243,6 +949,127 @@
     </w:sectPr>
   </w:body>
 </w:document>
+</file>
+
+<file path=word/numbering.xml><?xml version="1.0" encoding="utf-8"?>
+<w:numbering xmlns:wpc="http://schemas.microsoft.com/office/word/2010/wordprocessingCanvas" xmlns:cx="http://schemas.microsoft.com/office/drawing/2014/chartex" xmlns:cx1="http://schemas.microsoft.com/office/drawing/2015/9/8/chartex" xmlns:cx2="http://schemas.microsoft.com/office/drawing/2015/10/21/chartex" xmlns:cx3="http://schemas.microsoft.com/office/drawing/2016/5/9/chartex" xmlns:cx4="http://schemas.microsoft.com/office/drawing/2016/5/10/chartex" xmlns:cx5="http://schemas.microsoft.com/office/drawing/2016/5/11/chartex" xmlns:cx6="http://schemas.microsoft.com/office/drawing/2016/5/12/chartex" xmlns:cx7="http://schemas.microsoft.com/office/drawing/2016/5/13/chartex" xmlns:cx8="http://schemas.microsoft.com/office/drawing/2016/5/14/chartex" xmlns:mc="http://schemas.openxmlformats.org/markup-compatibility/2006" xmlns:aink="http://schemas.microsoft.com/office/drawing/2016/ink" xmlns:am3d="http://schemas.microsoft.com/office/drawing/2017/model3d" xmlns:o="urn:schemas-microsoft-com:office:office" xmlns:r="http://schemas.openxmlformats.org/officeDocument/2006/relationships" xmlns:m="http://schemas.openxmlformats.org/officeDocument/2006/math" xmlns:v="urn:schemas-microsoft-com:vml" xmlns:wp14="http://schemas.microsoft.com/office/word/2010/wordprocessingDrawing" xmlns:wp="http://schemas.openxmlformats.org/drawingml/2006/wordprocessingDrawing" xmlns:w10="urn:schemas-microsoft-com:office:word" xmlns:w="http://schemas.openxmlformats.org/wordprocessingml/2006/main" xmlns:w14="http://schemas.microsoft.com/office/word/2010/wordml" xmlns:w15="http://schemas.microsoft.com/office/word/2012/wordml" xmlns:w16cex="http://schemas.microsoft.com/office/word/2018/wordml/cex" xmlns:w16cid="http://schemas.microsoft.com/office/word/2016/wordml/cid" xmlns:w16="http://schemas.microsoft.com/office/word/2018/wordml" xmlns:w16sdtdh="http://schemas.microsoft.com/office/word/2020/wordml/sdtdatahash" xmlns:w16se="http://schemas.microsoft.com/office/word/2015/wordml/symex" xmlns:wpg="http://schemas.microsoft.com/office/word/2010/wordprocessingGroup" xmlns:wpi="http://schemas.microsoft.com/office/word/2010/wordprocessingInk" xmlns:wne="http://schemas.microsoft.com/office/word/2006/wordml" xmlns:wps="http://schemas.microsoft.com/office/word/2010/wordprocessingShape" mc:Ignorable="w14 w15 w16se w16cid w16 w16cex w16sdtdh wp14">
+  <w:abstractNum w:abstractNumId="0" w15:restartNumberingAfterBreak="0">
+    <w:nsid w:val="30BC4EF2"/>
+    <w:multiLevelType w:val="hybridMultilevel"/>
+    <w:tmpl w:val="E0269C2C"/>
+    <w:lvl w:ilvl="0" w:tplc="04090001">
+      <w:start w:val="1"/>
+      <w:numFmt w:val="bullet"/>
+      <w:lvlText w:val=""/>
+      <w:lvlJc w:val="left"/>
+      <w:pPr>
+        <w:ind w:left="720" w:hanging="360"/>
+      </w:pPr>
+      <w:rPr>
+        <w:rFonts w:ascii="Symbol" w:hAnsi="Symbol" w:hint="default"/>
+      </w:rPr>
+    </w:lvl>
+    <w:lvl w:ilvl="1" w:tplc="04090003">
+      <w:start w:val="1"/>
+      <w:numFmt w:val="bullet"/>
+      <w:lvlText w:val="o"/>
+      <w:lvlJc w:val="left"/>
+      <w:pPr>
+        <w:ind w:left="1440" w:hanging="360"/>
+      </w:pPr>
+      <w:rPr>
+        <w:rFonts w:ascii="Courier New" w:hAnsi="Courier New" w:cs="Courier New" w:hint="default"/>
+      </w:rPr>
+    </w:lvl>
+    <w:lvl w:ilvl="2" w:tplc="04090005">
+      <w:start w:val="1"/>
+      <w:numFmt w:val="bullet"/>
+      <w:lvlText w:val=""/>
+      <w:lvlJc w:val="left"/>
+      <w:pPr>
+        <w:ind w:left="2160" w:hanging="360"/>
+      </w:pPr>
+      <w:rPr>
+        <w:rFonts w:ascii="Wingdings" w:hAnsi="Wingdings" w:hint="default"/>
+      </w:rPr>
+    </w:lvl>
+    <w:lvl w:ilvl="3" w:tplc="04090001" w:tentative="1">
+      <w:start w:val="1"/>
+      <w:numFmt w:val="bullet"/>
+      <w:lvlText w:val=""/>
+      <w:lvlJc w:val="left"/>
+      <w:pPr>
+        <w:ind w:left="2880" w:hanging="360"/>
+      </w:pPr>
+      <w:rPr>
+        <w:rFonts w:ascii="Symbol" w:hAnsi="Symbol" w:hint="default"/>
+      </w:rPr>
+    </w:lvl>
+    <w:lvl w:ilvl="4" w:tplc="04090003" w:tentative="1">
+      <w:start w:val="1"/>
+      <w:numFmt w:val="bullet"/>
+      <w:lvlText w:val="o"/>
+      <w:lvlJc w:val="left"/>
+      <w:pPr>
+        <w:ind w:left="3600" w:hanging="360"/>
+      </w:pPr>
+      <w:rPr>
+        <w:rFonts w:ascii="Courier New" w:hAnsi="Courier New" w:cs="Courier New" w:hint="default"/>
+      </w:rPr>
+    </w:lvl>
+    <w:lvl w:ilvl="5" w:tplc="04090005" w:tentative="1">
+      <w:start w:val="1"/>
+      <w:numFmt w:val="bullet"/>
+      <w:lvlText w:val=""/>
+      <w:lvlJc w:val="left"/>
+      <w:pPr>
+        <w:ind w:left="4320" w:hanging="360"/>
+      </w:pPr>
+      <w:rPr>
+        <w:rFonts w:ascii="Wingdings" w:hAnsi="Wingdings" w:hint="default"/>
+      </w:rPr>
+    </w:lvl>
+    <w:lvl w:ilvl="6" w:tplc="04090001" w:tentative="1">
+      <w:start w:val="1"/>
+      <w:numFmt w:val="bullet"/>
+      <w:lvlText w:val=""/>
+      <w:lvlJc w:val="left"/>
+      <w:pPr>
+        <w:ind w:left="5040" w:hanging="360"/>
+      </w:pPr>
+      <w:rPr>
+        <w:rFonts w:ascii="Symbol" w:hAnsi="Symbol" w:hint="default"/>
+      </w:rPr>
+    </w:lvl>
+    <w:lvl w:ilvl="7" w:tplc="04090003" w:tentative="1">
+      <w:start w:val="1"/>
+      <w:numFmt w:val="bullet"/>
+      <w:lvlText w:val="o"/>
+      <w:lvlJc w:val="left"/>
+      <w:pPr>
+        <w:ind w:left="5760" w:hanging="360"/>
+      </w:pPr>
+      <w:rPr>
+        <w:rFonts w:ascii="Courier New" w:hAnsi="Courier New" w:cs="Courier New" w:hint="default"/>
+      </w:rPr>
+    </w:lvl>
+    <w:lvl w:ilvl="8" w:tplc="04090005" w:tentative="1">
+      <w:start w:val="1"/>
+      <w:numFmt w:val="bullet"/>
+      <w:lvlText w:val=""/>
+      <w:lvlJc w:val="left"/>
+      <w:pPr>
+        <w:ind w:left="6480" w:hanging="360"/>
+      </w:pPr>
+      <w:rPr>
+        <w:rFonts w:ascii="Wingdings" w:hAnsi="Wingdings" w:hint="default"/>
+      </w:rPr>
+    </w:lvl>
+  </w:abstractNum>
+  <w:num w:numId="1">
+    <w:abstractNumId w:val="0"/>
+  </w:num>
+</w:numbering>
 </file>
 
 <file path=word/styles.xml><?xml version="1.0" encoding="utf-8"?>
@@ -671,6 +1498,40 @@
     <w:semiHidden/>
     <w:unhideWhenUsed/>
   </w:style>
+  <w:style w:type="character" w:styleId="Hyperlink">
+    <w:name w:val="Hyperlink"/>
+    <w:basedOn w:val="DefaultParagraphFont"/>
+    <w:uiPriority w:val="99"/>
+    <w:unhideWhenUsed/>
+    <w:rsid w:val="00484165"/>
+    <w:rPr>
+      <w:color w:val="0563C1" w:themeColor="hyperlink"/>
+      <w:u w:val="single"/>
+    </w:rPr>
+  </w:style>
+  <w:style w:type="character" w:styleId="UnresolvedMention">
+    <w:name w:val="Unresolved Mention"/>
+    <w:basedOn w:val="DefaultParagraphFont"/>
+    <w:uiPriority w:val="99"/>
+    <w:semiHidden/>
+    <w:unhideWhenUsed/>
+    <w:rsid w:val="00484165"/>
+    <w:rPr>
+      <w:color w:val="605E5C"/>
+      <w:shd w:val="clear" w:color="auto" w:fill="E1DFDD"/>
+    </w:rPr>
+  </w:style>
+  <w:style w:type="paragraph" w:styleId="ListParagraph">
+    <w:name w:val="List Paragraph"/>
+    <w:basedOn w:val="Normal"/>
+    <w:uiPriority w:val="34"/>
+    <w:qFormat/>
+    <w:rsid w:val="00970AF4"/>
+    <w:pPr>
+      <w:ind w:left="720"/>
+      <w:contextualSpacing/>
+    </w:pPr>
+  </w:style>
 </w:styles>
 </file>
 

</xml_diff>

<commit_message>
Added RAWG api fetch to server, other fixes/additions
</commit_message>
<xml_diff>
--- a/Assets/planned_content.docx
+++ b/Assets/planned_content.docx
@@ -4,135 +4,104 @@
   <w:body>
     <w:p>
       <w:r>
+        <w:t>TO DO</w:t>
+      </w:r>
+    </w:p>
+    <w:p>
+      <w:r>
+        <w:t>loading content placeholder</w:t>
+      </w:r>
+    </w:p>
+    <w:p>
+      <w:r>
+        <w:t>change steam review brackets</w:t>
+      </w:r>
+      <w:r>
+        <w:t xml:space="preserve"> []</w:t>
+      </w:r>
+      <w:r>
+        <w:t xml:space="preserve"> to &lt;&gt;</w:t>
+      </w:r>
+    </w:p>
+    <w:p>
+      <w:r>
+        <w:t>change slide show height calculated from width %</w:t>
+      </w:r>
+    </w:p>
+    <w:p/>
+    <w:p>
+      <w:r>
         <w:t>Released:</w:t>
       </w:r>
       <w:r>
+        <w:t xml:space="preserve"> data.released</w:t>
+      </w:r>
+    </w:p>
+    <w:p>
+      <w:r>
+        <w:t>ESRB:</w:t>
+      </w:r>
+      <w:r>
+        <w:t xml:space="preserve"> data.esrb_rating.name</w:t>
+      </w:r>
+    </w:p>
+    <w:p>
+      <w:r>
+        <w:t>Metacritic:</w:t>
+      </w:r>
+      <w:r>
+        <w:t xml:space="preserve"> data.metacritic</w:t>
+      </w:r>
+    </w:p>
+    <w:p>
+      <w:r>
+        <w:t>Developer:</w:t>
+      </w:r>
+      <w:r>
+        <w:t xml:space="preserve"> data.developers[0].name</w:t>
+      </w:r>
+    </w:p>
+    <w:p>
+      <w:r>
+        <w:t>Publishers: data.publishers[0].name</w:t>
+      </w:r>
+    </w:p>
+    <w:p>
+      <w:r>
+        <w:t>Genres:</w:t>
+      </w:r>
+      <w:r>
+        <w:t xml:space="preserve"> data.genres[0].name</w:t>
+      </w:r>
+    </w:p>
+    <w:p>
+      <w:r>
+        <w:t>Platforms:</w:t>
+      </w:r>
+      <w:r>
+        <w:t xml:space="preserve"> data.platforms[0].platform.name</w:t>
+      </w:r>
+    </w:p>
+    <w:p>
+      <w:r>
+        <w:t>Stores: steam url**</w:t>
+      </w:r>
+      <w:r>
+        <w:t xml:space="preserve"> data.stores[0].store.name</w:t>
+      </w:r>
+    </w:p>
+    <w:p>
+      <w:r>
+        <w:t>--------------------------STEAM SECTION----------------------------</w:t>
+      </w:r>
+    </w:p>
+    <w:p>
+      <w:r>
+        <w:t>Steam ratings:</w:t>
+      </w:r>
+      <w:r>
         <w:t xml:space="preserve"> </w:t>
       </w:r>
-      <w:proofErr w:type="spellStart"/>
-      <w:r>
-        <w:t>data.released</w:t>
-      </w:r>
-      <w:proofErr w:type="spellEnd"/>
-    </w:p>
-    <w:p>
-      <w:r>
-        <w:t>ESRB:</w:t>
-      </w:r>
-      <w:r>
-        <w:t xml:space="preserve"> data.esrb_rating.name</w:t>
-      </w:r>
-    </w:p>
-    <w:p>
-      <w:r>
-        <w:t>Metacritic:</w:t>
-      </w:r>
-      <w:r>
-        <w:t xml:space="preserve"> </w:t>
-      </w:r>
-      <w:proofErr w:type="spellStart"/>
-      <w:r>
-        <w:t>data.metacritic</w:t>
-      </w:r>
-      <w:proofErr w:type="spellEnd"/>
-    </w:p>
-    <w:p>
-      <w:r>
-        <w:t>Developer:</w:t>
-      </w:r>
-      <w:r>
-        <w:t xml:space="preserve"> </w:t>
-      </w:r>
-      <w:proofErr w:type="spellStart"/>
-      <w:r>
-        <w:t>data.developers</w:t>
-      </w:r>
-      <w:proofErr w:type="spellEnd"/>
-      <w:r>
-        <w:t>[0].name</w:t>
-      </w:r>
-    </w:p>
-    <w:p>
-      <w:r>
-        <w:t xml:space="preserve">Publishers: </w:t>
-      </w:r>
-      <w:proofErr w:type="spellStart"/>
-      <w:r>
-        <w:t>data.publishers</w:t>
-      </w:r>
-      <w:proofErr w:type="spellEnd"/>
-      <w:r>
-        <w:t>[0].name</w:t>
-      </w:r>
-    </w:p>
-    <w:p>
-      <w:r>
-        <w:t>Genres:</w:t>
-      </w:r>
-      <w:r>
-        <w:t xml:space="preserve"> </w:t>
-      </w:r>
-      <w:proofErr w:type="spellStart"/>
-      <w:r>
-        <w:t>data.genres</w:t>
-      </w:r>
-      <w:proofErr w:type="spellEnd"/>
-      <w:r>
-        <w:t>[0].name</w:t>
-      </w:r>
-    </w:p>
-    <w:p>
-      <w:r>
-        <w:t>Platforms:</w:t>
-      </w:r>
-      <w:r>
-        <w:t xml:space="preserve"> </w:t>
-      </w:r>
-      <w:proofErr w:type="spellStart"/>
-      <w:r>
-        <w:t>data.platforms</w:t>
-      </w:r>
-      <w:proofErr w:type="spellEnd"/>
-      <w:r>
-        <w:t>[0].platform.name</w:t>
-      </w:r>
-    </w:p>
-    <w:p>
-      <w:r>
-        <w:t xml:space="preserve">Stores: steam </w:t>
-      </w:r>
-      <w:proofErr w:type="spellStart"/>
-      <w:r>
-        <w:t>url</w:t>
-      </w:r>
-      <w:proofErr w:type="spellEnd"/>
-      <w:r>
-        <w:t>**</w:t>
-      </w:r>
-      <w:r>
-        <w:t xml:space="preserve"> </w:t>
-      </w:r>
-      <w:proofErr w:type="spellStart"/>
-      <w:r>
-        <w:t>data.stores</w:t>
-      </w:r>
-      <w:proofErr w:type="spellEnd"/>
-      <w:r>
-        <w:t>[0].store.name</w:t>
-      </w:r>
-    </w:p>
-    <w:p>
-      <w:r>
-        <w:t>--------------------------STEAM SECTION----------------------------</w:t>
-      </w:r>
-    </w:p>
-    <w:p>
-      <w:r>
-        <w:t>Steam ratings:</w:t>
-      </w:r>
-      <w:r>
-        <w:t xml:space="preserve"> </w:t>
-      </w:r>
     </w:p>
     <w:p>
       <w:r>
@@ -166,26 +135,13 @@
     </w:p>
     <w:p>
       <w:r>
-        <w:t xml:space="preserve">// steam store reviews </w:t>
-      </w:r>
-      <w:proofErr w:type="spellStart"/>
-      <w:r>
-        <w:t>api</w:t>
-      </w:r>
-      <w:proofErr w:type="spellEnd"/>
-      <w:r>
-        <w:t>; needs app id: https://store.steampowered.com/appreviews/&lt;app_id&gt;?json=1</w:t>
-      </w:r>
-    </w:p>
-    <w:p>
-      <w:r>
-        <w:t xml:space="preserve">// steam game name/id </w:t>
-      </w:r>
-      <w:proofErr w:type="spellStart"/>
-      <w:r>
-        <w:t>api</w:t>
-      </w:r>
-      <w:proofErr w:type="spellEnd"/>
+        <w:t>// steam store reviews api; needs app id: https://store.steampowered.com/appreviews/&lt;app_id&gt;?json=1</w:t>
+      </w:r>
+    </w:p>
+    <w:p>
+      <w:r>
+        <w:t>// steam game name/id api</w:t>
+      </w:r>
       <w:r>
         <w:t>:</w:t>
       </w:r>
@@ -195,15 +151,7 @@
     </w:p>
     <w:p>
       <w:r>
-        <w:t xml:space="preserve">// steam game details </w:t>
-      </w:r>
-      <w:proofErr w:type="spellStart"/>
-      <w:r>
-        <w:t>api</w:t>
-      </w:r>
-      <w:proofErr w:type="spellEnd"/>
-      <w:r>
-        <w:t>, needs app id: https://store.steampowered.com/api/appdetails</w:t>
+        <w:t>// steam game details api, needs app id: https://store.steampowered.com/api/appdetails</w:t>
       </w:r>
       <w:r>
         <w:t>/</w:t>
@@ -214,15 +162,7 @@
     </w:p>
     <w:p>
       <w:r>
-        <w:t xml:space="preserve">// steam </w:t>
-      </w:r>
-      <w:proofErr w:type="spellStart"/>
-      <w:r>
-        <w:t>api</w:t>
-      </w:r>
-      <w:proofErr w:type="spellEnd"/>
-      <w:r>
-        <w:t xml:space="preserve"> key: BB52EBAB7849A0A6549F5CAC68D60F0E</w:t>
+        <w:t>// steam api key: BB52EBAB7849A0A6549F5CAC68D60F0E</w:t>
       </w:r>
     </w:p>
     <w:p>
@@ -240,6 +180,7 @@
     </w:p>
     <w:p>
       <w:r>
+        <w:lastRenderedPageBreak/>
         <w:t>// Guide for filtering responses in API:</w:t>
       </w:r>
     </w:p>
@@ -253,7 +194,6 @@
     <w:p/>
     <w:p>
       <w:r>
-        <w:lastRenderedPageBreak/>
         <w:t>Steam info div template:</w:t>
       </w:r>
     </w:p>
@@ -313,14 +253,12 @@
           <w:numId w:val="1"/>
         </w:numPr>
       </w:pPr>
-      <w:proofErr w:type="spellStart"/>
       <w:r>
         <w:t>gameInfo</w:t>
       </w:r>
       <w:r>
         <w:t>.data.background</w:t>
       </w:r>
-      <w:proofErr w:type="spellEnd"/>
     </w:p>
     <w:p>
       <w:pPr>
@@ -360,30 +298,12 @@
           <w:numId w:val="1"/>
         </w:numPr>
       </w:pPr>
-      <w:proofErr w:type="spellStart"/>
       <w:r>
         <w:t>gameInfo</w:t>
       </w:r>
       <w:r>
-        <w:t>.data.screenshots</w:t>
-      </w:r>
-      <w:proofErr w:type="spellEnd"/>
-      <w:r>
-        <w:t>[</w:t>
-      </w:r>
-      <w:proofErr w:type="spellStart"/>
-      <w:r>
-        <w:t>i</w:t>
-      </w:r>
-      <w:proofErr w:type="spellEnd"/>
-      <w:r>
-        <w:t>].</w:t>
-      </w:r>
-      <w:proofErr w:type="spellStart"/>
-      <w:r>
-        <w:t>path_full</w:t>
-      </w:r>
-      <w:proofErr w:type="spellEnd"/>
+        <w:t>.data.screenshots[i].path_full</w:t>
+      </w:r>
     </w:p>
     <w:p>
       <w:pPr>
@@ -495,24 +415,11 @@
           <w:numId w:val="1"/>
         </w:numPr>
       </w:pPr>
-      <w:proofErr w:type="spellStart"/>
       <w:r>
         <w:t>gameInfo</w:t>
       </w:r>
       <w:r>
-        <w:t>.data.movies</w:t>
-      </w:r>
-      <w:proofErr w:type="spellEnd"/>
-      <w:r>
-        <w:t>[</w:t>
-      </w:r>
-      <w:proofErr w:type="spellStart"/>
-      <w:r>
-        <w:t>i</w:t>
-      </w:r>
-      <w:proofErr w:type="spellEnd"/>
-      <w:r>
-        <w:t>].mp4.max</w:t>
+        <w:t>.data.movies[i].mp4.max</w:t>
       </w:r>
     </w:p>
     <w:p>
@@ -591,30 +498,18 @@
           <w:numId w:val="1"/>
         </w:numPr>
       </w:pPr>
-      <w:proofErr w:type="spellStart"/>
       <w:r>
         <w:t>gameInfo</w:t>
       </w:r>
       <w:r>
-        <w:t>.data.screenshots</w:t>
-      </w:r>
-      <w:proofErr w:type="spellEnd"/>
-      <w:r>
-        <w:t>[</w:t>
-      </w:r>
-      <w:proofErr w:type="spellStart"/>
+        <w:t>.data.screenshots[</w:t>
+      </w:r>
       <w:r>
         <w:t>i</w:t>
       </w:r>
-      <w:proofErr w:type="spellEnd"/>
-      <w:r>
-        <w:t>].</w:t>
-      </w:r>
-      <w:proofErr w:type="spellStart"/>
-      <w:r>
-        <w:t>path_thumbnail</w:t>
-      </w:r>
-      <w:proofErr w:type="spellEnd"/>
+      <w:r>
+        <w:t>].path_thumbnail</w:t>
+      </w:r>
     </w:p>
     <w:p>
       <w:pPr>
@@ -636,48 +531,42 @@
           <w:numId w:val="1"/>
         </w:numPr>
       </w:pPr>
-      <w:proofErr w:type="spellStart"/>
       <w:r>
         <w:t>gameInfo</w:t>
       </w:r>
       <w:r>
         <w:t>.data.price_overview.discount_percent</w:t>
       </w:r>
-      <w:proofErr w:type="spellEnd"/>
-    </w:p>
-    <w:p>
-      <w:pPr>
-        <w:pStyle w:val="ListParagraph"/>
-        <w:numPr>
-          <w:ilvl w:val="1"/>
-          <w:numId w:val="1"/>
-        </w:numPr>
-      </w:pPr>
-      <w:proofErr w:type="spellStart"/>
+    </w:p>
+    <w:p>
+      <w:pPr>
+        <w:pStyle w:val="ListParagraph"/>
+        <w:numPr>
+          <w:ilvl w:val="1"/>
+          <w:numId w:val="1"/>
+        </w:numPr>
+      </w:pPr>
       <w:r>
         <w:t>gameInfo</w:t>
       </w:r>
       <w:r>
         <w:t>.data.price_overview.final_formatted</w:t>
       </w:r>
-      <w:proofErr w:type="spellEnd"/>
-    </w:p>
-    <w:p>
-      <w:pPr>
-        <w:pStyle w:val="ListParagraph"/>
-        <w:numPr>
-          <w:ilvl w:val="1"/>
-          <w:numId w:val="1"/>
-        </w:numPr>
-      </w:pPr>
-      <w:proofErr w:type="spellStart"/>
+    </w:p>
+    <w:p>
+      <w:pPr>
+        <w:pStyle w:val="ListParagraph"/>
+        <w:numPr>
+          <w:ilvl w:val="1"/>
+          <w:numId w:val="1"/>
+        </w:numPr>
+      </w:pPr>
       <w:r>
         <w:t>gameInfo</w:t>
       </w:r>
       <w:r>
         <w:t>.data.price_overview.initial_formatted</w:t>
       </w:r>
-      <w:proofErr w:type="spellEnd"/>
     </w:p>
     <w:p>
       <w:pPr>
@@ -699,31 +588,28 @@
           <w:numId w:val="1"/>
         </w:numPr>
       </w:pPr>
-      <w:proofErr w:type="spellStart"/>
       <w:r>
         <w:t>gameInfo</w:t>
       </w:r>
       <w:r>
         <w:t>.data.pc_requirements.minimum</w:t>
       </w:r>
-      <w:proofErr w:type="spellEnd"/>
-    </w:p>
-    <w:p>
-      <w:pPr>
-        <w:pStyle w:val="ListParagraph"/>
-        <w:numPr>
-          <w:ilvl w:val="1"/>
-          <w:numId w:val="1"/>
-        </w:numPr>
-      </w:pPr>
-      <w:proofErr w:type="spellStart"/>
-      <w:r>
+    </w:p>
+    <w:p>
+      <w:pPr>
+        <w:pStyle w:val="ListParagraph"/>
+        <w:numPr>
+          <w:ilvl w:val="1"/>
+          <w:numId w:val="1"/>
+        </w:numPr>
+      </w:pPr>
+      <w:r>
+        <w:lastRenderedPageBreak/>
         <w:t>gameInfo</w:t>
       </w:r>
       <w:r>
         <w:t>.data.pc_requirements.recommended</w:t>
       </w:r>
-      <w:proofErr w:type="spellEnd"/>
     </w:p>
     <w:p>
       <w:pPr>
@@ -745,14 +631,12 @@
           <w:numId w:val="1"/>
         </w:numPr>
       </w:pPr>
-      <w:proofErr w:type="spellStart"/>
       <w:r>
         <w:t>gameInfo</w:t>
       </w:r>
       <w:r>
         <w:t>.data.short_description</w:t>
       </w:r>
-      <w:proofErr w:type="spellEnd"/>
     </w:p>
     <w:p>
       <w:pPr>
@@ -774,7 +658,6 @@
           <w:numId w:val="1"/>
         </w:numPr>
       </w:pPr>
-      <w:proofErr w:type="spellStart"/>
       <w:r>
         <w:t>gameReviews</w:t>
       </w:r>
@@ -784,17 +667,15 @@
       <w:r>
         <w:t>query_summary.review_score</w:t>
       </w:r>
-      <w:proofErr w:type="spellEnd"/>
-    </w:p>
-    <w:p>
-      <w:pPr>
-        <w:pStyle w:val="ListParagraph"/>
-        <w:numPr>
-          <w:ilvl w:val="1"/>
-          <w:numId w:val="1"/>
-        </w:numPr>
-      </w:pPr>
-      <w:proofErr w:type="spellStart"/>
+    </w:p>
+    <w:p>
+      <w:pPr>
+        <w:pStyle w:val="ListParagraph"/>
+        <w:numPr>
+          <w:ilvl w:val="1"/>
+          <w:numId w:val="1"/>
+        </w:numPr>
+      </w:pPr>
       <w:r>
         <w:t>gameReviews</w:t>
       </w:r>
@@ -804,17 +685,15 @@
       <w:r>
         <w:t>query_summary.review_score_desc</w:t>
       </w:r>
-      <w:proofErr w:type="spellEnd"/>
-    </w:p>
-    <w:p>
-      <w:pPr>
-        <w:pStyle w:val="ListParagraph"/>
-        <w:numPr>
-          <w:ilvl w:val="1"/>
-          <w:numId w:val="1"/>
-        </w:numPr>
-      </w:pPr>
-      <w:proofErr w:type="spellStart"/>
+    </w:p>
+    <w:p>
+      <w:pPr>
+        <w:pStyle w:val="ListParagraph"/>
+        <w:numPr>
+          <w:ilvl w:val="1"/>
+          <w:numId w:val="1"/>
+        </w:numPr>
+      </w:pPr>
       <w:r>
         <w:t>gameReviews</w:t>
       </w:r>
@@ -824,19 +703,16 @@
       <w:r>
         <w:t>query_summary.total_reviews</w:t>
       </w:r>
-      <w:proofErr w:type="spellEnd"/>
-    </w:p>
-    <w:p>
-      <w:pPr>
-        <w:pStyle w:val="ListParagraph"/>
-        <w:numPr>
-          <w:ilvl w:val="1"/>
-          <w:numId w:val="1"/>
-        </w:numPr>
-      </w:pPr>
-      <w:proofErr w:type="spellStart"/>
-      <w:r>
-        <w:lastRenderedPageBreak/>
+    </w:p>
+    <w:p>
+      <w:pPr>
+        <w:pStyle w:val="ListParagraph"/>
+        <w:numPr>
+          <w:ilvl w:val="1"/>
+          <w:numId w:val="1"/>
+        </w:numPr>
+      </w:pPr>
+      <w:r>
         <w:t>gameReviews</w:t>
       </w:r>
       <w:r>
@@ -845,17 +721,15 @@
       <w:r>
         <w:t>query_summary.total_positive</w:t>
       </w:r>
-      <w:proofErr w:type="spellEnd"/>
-    </w:p>
-    <w:p>
-      <w:pPr>
-        <w:pStyle w:val="ListParagraph"/>
-        <w:numPr>
-          <w:ilvl w:val="1"/>
-          <w:numId w:val="1"/>
-        </w:numPr>
-      </w:pPr>
-      <w:proofErr w:type="spellStart"/>
+    </w:p>
+    <w:p>
+      <w:pPr>
+        <w:pStyle w:val="ListParagraph"/>
+        <w:numPr>
+          <w:ilvl w:val="1"/>
+          <w:numId w:val="1"/>
+        </w:numPr>
+      </w:pPr>
       <w:r>
         <w:t>gameReviews</w:t>
       </w:r>
@@ -865,7 +739,6 @@
       <w:r>
         <w:t>query_summary.total_negative</w:t>
       </w:r>
-      <w:proofErr w:type="spellEnd"/>
     </w:p>
     <w:p>
       <w:pPr>
@@ -887,7 +760,6 @@
           <w:numId w:val="1"/>
         </w:numPr>
       </w:pPr>
-      <w:proofErr w:type="spellStart"/>
       <w:r>
         <w:t>gameReviews</w:t>
       </w:r>
@@ -895,35 +767,23 @@
         <w:t>.</w:t>
       </w:r>
       <w:r>
-        <w:t>reviews</w:t>
-      </w:r>
-      <w:proofErr w:type="spellEnd"/>
-      <w:r>
-        <w:t>[</w:t>
-      </w:r>
-      <w:proofErr w:type="spellStart"/>
+        <w:t>reviews[</w:t>
+      </w:r>
       <w:r>
         <w:t>i</w:t>
       </w:r>
-      <w:proofErr w:type="spellEnd"/>
-      <w:r>
-        <w:t>].</w:t>
-      </w:r>
-      <w:proofErr w:type="spellStart"/>
-      <w:r>
-        <w:t>voted_up</w:t>
-      </w:r>
-      <w:proofErr w:type="spellEnd"/>
-    </w:p>
-    <w:p>
-      <w:pPr>
-        <w:pStyle w:val="ListParagraph"/>
-        <w:numPr>
-          <w:ilvl w:val="1"/>
-          <w:numId w:val="1"/>
-        </w:numPr>
-      </w:pPr>
-      <w:proofErr w:type="spellStart"/>
+      <w:r>
+        <w:t>].voted_up</w:t>
+      </w:r>
+    </w:p>
+    <w:p>
+      <w:pPr>
+        <w:pStyle w:val="ListParagraph"/>
+        <w:numPr>
+          <w:ilvl w:val="1"/>
+          <w:numId w:val="1"/>
+        </w:numPr>
+      </w:pPr>
       <w:r>
         <w:t>gameReviews</w:t>
       </w:r>
@@ -931,11 +791,7 @@
         <w:t>.</w:t>
       </w:r>
       <w:r>
-        <w:t>reviews</w:t>
-      </w:r>
-      <w:proofErr w:type="spellEnd"/>
-      <w:r>
-        <w:t>[0].review</w:t>
+        <w:t>reviews[0].review</w:t>
       </w:r>
     </w:p>
     <w:p/>

</xml_diff>